<commit_message>
adding key features of Ridge Regularization
</commit_message>
<xml_diff>
--- a/Multiple Linear Regression/Multiple Regression.docx
+++ b/Multiple Linear Regression/Multiple Regression.docx
@@ -412,6 +412,7 @@
       <w:r>
         <w:rPr>
           <w:rFonts w:ascii="Times New Roman" w:eastAsia="Times New Roman" w:hAnsi="Times New Roman" w:cs="Times New Roman"/>
+          <w:noProof/>
           <w:sz w:val="28"/>
           <w:szCs w:val="28"/>
           <w:lang w:eastAsia="en-IN"/>
@@ -559,6 +560,7 @@
       <w:r>
         <w:rPr>
           <w:rFonts w:ascii="Times New Roman" w:eastAsia="Times New Roman" w:hAnsi="Times New Roman" w:cs="Times New Roman"/>
+          <w:noProof/>
           <w:sz w:val="28"/>
           <w:szCs w:val="28"/>
           <w:lang w:eastAsia="en-IN"/>
@@ -625,6 +627,7 @@
       <w:r>
         <w:rPr>
           <w:rFonts w:ascii="Times New Roman" w:eastAsia="Times New Roman" w:hAnsi="Times New Roman" w:cs="Times New Roman"/>
+          <w:noProof/>
           <w:sz w:val="28"/>
           <w:szCs w:val="28"/>
           <w:lang w:eastAsia="en-IN"/>
@@ -710,6 +713,7 @@
       <w:r>
         <w:rPr>
           <w:rFonts w:ascii="Times New Roman" w:eastAsia="Times New Roman" w:hAnsi="Times New Roman" w:cs="Times New Roman"/>
+          <w:noProof/>
           <w:sz w:val="28"/>
           <w:szCs w:val="28"/>
           <w:lang w:eastAsia="en-IN"/>
@@ -795,6 +799,7 @@
       <w:r>
         <w:rPr>
           <w:rFonts w:ascii="Times New Roman" w:eastAsia="Times New Roman" w:hAnsi="Times New Roman" w:cs="Times New Roman"/>
+          <w:noProof/>
           <w:sz w:val="28"/>
           <w:szCs w:val="28"/>
           <w:lang w:eastAsia="en-IN"/>
@@ -861,6 +866,7 @@
       <w:r>
         <w:rPr>
           <w:rFonts w:ascii="Times New Roman" w:eastAsia="Times New Roman" w:hAnsi="Times New Roman" w:cs="Times New Roman"/>
+          <w:noProof/>
           <w:sz w:val="28"/>
           <w:szCs w:val="28"/>
           <w:lang w:eastAsia="en-IN"/>
@@ -1049,6 +1055,7 @@
       <w:r>
         <w:rPr>
           <w:rFonts w:ascii="Times New Roman" w:eastAsia="Times New Roman" w:hAnsi="Times New Roman" w:cs="Times New Roman"/>
+          <w:noProof/>
           <w:sz w:val="28"/>
           <w:szCs w:val="28"/>
           <w:lang w:eastAsia="en-IN"/>
@@ -1114,6 +1121,7 @@
       <w:r>
         <w:rPr>
           <w:rFonts w:ascii="Times New Roman" w:eastAsia="Times New Roman" w:hAnsi="Times New Roman" w:cs="Times New Roman"/>
+          <w:noProof/>
           <w:sz w:val="28"/>
           <w:szCs w:val="28"/>
           <w:lang w:eastAsia="en-IN"/>
@@ -1184,16 +1192,7 @@
           <w:szCs w:val="28"/>
           <w:lang w:eastAsia="en-IN"/>
         </w:rPr>
-        <w:t xml:space="preserve">Now we will prove </w:t>
-      </w:r>
-      <w:r>
-        <w:rPr>
-          <w:rFonts w:ascii="Times New Roman" w:eastAsia="Times New Roman" w:hAnsi="Times New Roman" w:cs="Times New Roman"/>
-          <w:sz w:val="28"/>
-          <w:szCs w:val="28"/>
-          <w:lang w:eastAsia="en-IN"/>
-        </w:rPr>
-        <w:t>Y</w:t>
+        <w:t>Now we will prove Y</w:t>
       </w:r>
       <w:r>
         <w:rPr>
@@ -1277,42 +1276,34 @@
           <w:szCs w:val="28"/>
           <w:lang w:eastAsia="en-IN"/>
         </w:rPr>
-        <w:t>Y</w:t>
-      </w:r>
-      <w:r>
-        <w:rPr>
-          <w:rFonts w:ascii="Times New Roman" w:eastAsia="Times New Roman" w:hAnsi="Times New Roman" w:cs="Times New Roman"/>
-          <w:sz w:val="28"/>
-          <w:szCs w:val="28"/>
-          <w:lang w:eastAsia="en-IN"/>
-        </w:rPr>
-        <w:t xml:space="preserve"> </w:t>
-      </w:r>
-    </w:p>
-    <w:p>
-      <w:pPr>
-        <w:pStyle w:val="ListParagraph"/>
-        <w:rPr>
-          <w:rFonts w:ascii="Times New Roman" w:eastAsia="Times New Roman" w:hAnsi="Times New Roman" w:cs="Times New Roman"/>
-          <w:sz w:val="28"/>
-          <w:szCs w:val="28"/>
-          <w:lang w:eastAsia="en-IN"/>
-        </w:rPr>
-      </w:pPr>
-    </w:p>
-    <w:p>
-      <w:pPr>
-        <w:pStyle w:val="ListParagraph"/>
-        <w:rPr>
-          <w:rFonts w:ascii="Times New Roman" w:eastAsia="Times New Roman" w:hAnsi="Times New Roman" w:cs="Times New Roman"/>
-          <w:sz w:val="28"/>
-          <w:szCs w:val="28"/>
-          <w:lang w:eastAsia="en-IN"/>
-        </w:rPr>
-      </w:pPr>
-      <w:r>
-        <w:rPr>
-          <w:rFonts w:ascii="Times New Roman" w:eastAsia="Times New Roman" w:hAnsi="Times New Roman" w:cs="Times New Roman"/>
+        <w:t xml:space="preserve">Y </w:t>
+      </w:r>
+    </w:p>
+    <w:p>
+      <w:pPr>
+        <w:pStyle w:val="ListParagraph"/>
+        <w:rPr>
+          <w:rFonts w:ascii="Times New Roman" w:eastAsia="Times New Roman" w:hAnsi="Times New Roman" w:cs="Times New Roman"/>
+          <w:sz w:val="28"/>
+          <w:szCs w:val="28"/>
+          <w:lang w:eastAsia="en-IN"/>
+        </w:rPr>
+      </w:pPr>
+    </w:p>
+    <w:p>
+      <w:pPr>
+        <w:pStyle w:val="ListParagraph"/>
+        <w:rPr>
+          <w:rFonts w:ascii="Times New Roman" w:eastAsia="Times New Roman" w:hAnsi="Times New Roman" w:cs="Times New Roman"/>
+          <w:sz w:val="28"/>
+          <w:szCs w:val="28"/>
+          <w:lang w:eastAsia="en-IN"/>
+        </w:rPr>
+      </w:pPr>
+      <w:r>
+        <w:rPr>
+          <w:rFonts w:ascii="Times New Roman" w:eastAsia="Times New Roman" w:hAnsi="Times New Roman" w:cs="Times New Roman"/>
+          <w:noProof/>
           <w:sz w:val="28"/>
           <w:szCs w:val="28"/>
           <w:lang w:eastAsia="en-IN"/>
@@ -1367,6 +1358,7 @@
       <w:r>
         <w:rPr>
           <w:rFonts w:ascii="Times New Roman" w:eastAsia="Times New Roman" w:hAnsi="Times New Roman" w:cs="Times New Roman"/>
+          <w:noProof/>
           <w:sz w:val="28"/>
           <w:szCs w:val="28"/>
           <w:lang w:eastAsia="en-IN"/>
@@ -1631,6 +1623,7 @@
           <w:rFonts w:ascii="Times New Roman" w:eastAsia="Times New Roman" w:hAnsi="Times New Roman" w:cs="Times New Roman"/>
           <w:b/>
           <w:bCs/>
+          <w:noProof/>
           <w:sz w:val="28"/>
           <w:szCs w:val="28"/>
           <w:vertAlign w:val="superscript"/>
@@ -1705,6 +1698,7 @@
           <w:rFonts w:ascii="Times New Roman" w:eastAsia="Times New Roman" w:hAnsi="Times New Roman" w:cs="Times New Roman"/>
           <w:b/>
           <w:bCs/>
+          <w:noProof/>
           <w:sz w:val="28"/>
           <w:szCs w:val="28"/>
           <w:vertAlign w:val="superscript"/>
@@ -1779,6 +1773,7 @@
           <w:rFonts w:ascii="Times New Roman" w:eastAsia="Times New Roman" w:hAnsi="Times New Roman" w:cs="Times New Roman"/>
           <w:b/>
           <w:bCs/>
+          <w:noProof/>
           <w:sz w:val="28"/>
           <w:szCs w:val="28"/>
           <w:vertAlign w:val="superscript"/>
@@ -1840,6 +1835,7 @@
           <w:rFonts w:ascii="Times New Roman" w:eastAsia="Times New Roman" w:hAnsi="Times New Roman" w:cs="Times New Roman"/>
           <w:b/>
           <w:bCs/>
+          <w:noProof/>
           <w:sz w:val="28"/>
           <w:szCs w:val="28"/>
           <w:vertAlign w:val="superscript"/>
@@ -2039,6 +2035,7 @@
       <w:r>
         <w:rPr>
           <w:rFonts w:ascii="Times New Roman" w:eastAsia="Times New Roman" w:hAnsi="Times New Roman" w:cs="Times New Roman"/>
+          <w:noProof/>
           <w:sz w:val="28"/>
           <w:szCs w:val="28"/>
           <w:lang w:eastAsia="en-IN"/>
@@ -2088,6 +2085,28 @@
         </w:rPr>
         <w:t xml:space="preserve"> </w:t>
       </w:r>
+    </w:p>
+    <w:p>
+      <w:pPr>
+        <w:pStyle w:val="ListParagraph"/>
+        <w:rPr>
+          <w:rFonts w:ascii="Times New Roman" w:eastAsia="Times New Roman" w:hAnsi="Times New Roman" w:cs="Times New Roman"/>
+          <w:sz w:val="28"/>
+          <w:szCs w:val="28"/>
+          <w:lang w:eastAsia="en-IN"/>
+        </w:rPr>
+      </w:pPr>
+    </w:p>
+    <w:p>
+      <w:pPr>
+        <w:pStyle w:val="ListParagraph"/>
+        <w:rPr>
+          <w:rFonts w:ascii="Times New Roman" w:eastAsia="Times New Roman" w:hAnsi="Times New Roman" w:cs="Times New Roman"/>
+          <w:sz w:val="28"/>
+          <w:szCs w:val="28"/>
+          <w:lang w:eastAsia="en-IN"/>
+        </w:rPr>
+      </w:pPr>
     </w:p>
     <w:p>
       <w:pPr>
@@ -2670,7 +2689,6 @@
     <w:next w:val="Normal"/>
     <w:link w:val="Heading2Char"/>
     <w:uiPriority w:val="9"/>
-    <w:semiHidden/>
     <w:unhideWhenUsed/>
     <w:qFormat/>
     <w:rsid w:val="00320EC2"/>
@@ -2886,7 +2904,6 @@
     <w:basedOn w:val="DefaultParagraphFont"/>
     <w:link w:val="Heading2"/>
     <w:uiPriority w:val="9"/>
-    <w:semiHidden/>
     <w:rsid w:val="00320EC2"/>
     <w:rPr>
       <w:rFonts w:asciiTheme="majorHAnsi" w:eastAsiaTheme="majorEastAsia" w:hAnsiTheme="majorHAnsi" w:cstheme="majorBidi"/>
@@ -3157,6 +3174,25 @@
       <w:color w:val="0F4761" w:themeColor="accent1" w:themeShade="BF"/>
       <w:spacing w:val="5"/>
     </w:rPr>
+  </w:style>
+  <w:style w:type="table" w:styleId="TableGrid">
+    <w:name w:val="Table Grid"/>
+    <w:basedOn w:val="TableNormal"/>
+    <w:uiPriority w:val="39"/>
+    <w:rsid w:val="00236E5C"/>
+    <w:pPr>
+      <w:spacing w:after="0" w:line="240" w:lineRule="auto"/>
+    </w:pPr>
+    <w:tblPr>
+      <w:tblBorders>
+        <w:top w:val="single" w:sz="4" w:space="0" w:color="auto"/>
+        <w:left w:val="single" w:sz="4" w:space="0" w:color="auto"/>
+        <w:bottom w:val="single" w:sz="4" w:space="0" w:color="auto"/>
+        <w:right w:val="single" w:sz="4" w:space="0" w:color="auto"/>
+        <w:insideH w:val="single" w:sz="4" w:space="0" w:color="auto"/>
+        <w:insideV w:val="single" w:sz="4" w:space="0" w:color="auto"/>
+      </w:tblBorders>
+    </w:tblPr>
   </w:style>
 </w:styles>
 </file>

</xml_diff>